<commit_message>
Actualizando link de youtube
</commit_message>
<xml_diff>
--- a/Informe de Avance 2021 - Tercera Entrega.docx
+++ b/Informe de Avance 2021 - Tercera Entrega.docx
@@ -205,6 +205,7 @@
         </w:rPr>
         <w:t xml:space="preserve"> [</w:t>
       </w:r>
+      <w:proofErr w:type="spellStart"/>
       <w:r>
         <w:rPr>
           <w:rFonts w:ascii="Arial" w:eastAsia="Arial" w:hAnsi="Arial" w:cs="Arial"/>
@@ -212,6 +213,7 @@
         </w:rPr>
         <w:t>Perez</w:t>
       </w:r>
+      <w:proofErr w:type="spellEnd"/>
       <w:r>
         <w:rPr>
           <w:rFonts w:ascii="Arial" w:eastAsia="Arial" w:hAnsi="Arial" w:cs="Arial"/>
@@ -234,6 +236,7 @@
         <w:t>iFeddy</w:t>
       </w:r>
       <w:proofErr w:type="spellEnd"/>
+      <w:proofErr w:type="gramStart"/>
       <w:r>
         <w:rPr>
           <w:rFonts w:ascii="Arial" w:eastAsia="Arial" w:hAnsi="Arial" w:cs="Arial"/>
@@ -241,6 +244,7 @@
         </w:rPr>
         <w:t>) ]</w:t>
       </w:r>
+      <w:proofErr w:type="gramEnd"/>
     </w:p>
     <w:p>
       <w:pPr>
@@ -268,17 +272,9 @@
           <w:rFonts w:ascii="Arial" w:eastAsia="Arial" w:hAnsi="Arial" w:cs="Arial"/>
           <w:i/>
         </w:rPr>
-        <w:t>ejas Diego A. (diego-</w:t>
-      </w:r>
-      <w:proofErr w:type="spellStart"/>
-      <w:r>
-        <w:rPr>
-          <w:rFonts w:ascii="Arial" w:eastAsia="Arial" w:hAnsi="Arial" w:cs="Arial"/>
-          <w:i/>
-        </w:rPr>
-        <w:t>sejas</w:t>
-      </w:r>
-      <w:proofErr w:type="spellEnd"/>
+        <w:t>ejas Diego A. (diego-sejas</w:t>
+      </w:r>
+      <w:proofErr w:type="gramStart"/>
       <w:r>
         <w:rPr>
           <w:rFonts w:ascii="Arial" w:eastAsia="Arial" w:hAnsi="Arial" w:cs="Arial"/>
@@ -286,6 +282,7 @@
         </w:rPr>
         <w:t>) ]</w:t>
       </w:r>
+      <w:proofErr w:type="gramEnd"/>
     </w:p>
     <w:p>
       <w:pPr>
@@ -312,7 +309,6 @@
         <w:spacing w:before="360" w:after="120" w:line="240" w:lineRule="auto"/>
         <w:rPr>
           <w:rFonts w:ascii="Arial" w:eastAsia="Arial" w:hAnsi="Arial" w:cs="Arial"/>
-          <w:i/>
           <w:sz w:val="32"/>
         </w:rPr>
       </w:pPr>
@@ -323,13 +319,17 @@
         </w:rPr>
         <w:t xml:space="preserve">URL del Video*: </w:t>
       </w:r>
-      <w:r>
-        <w:rPr>
-          <w:rFonts w:ascii="Arial" w:eastAsia="Arial" w:hAnsi="Arial" w:cs="Arial"/>
-          <w:sz w:val="32"/>
-        </w:rPr>
-        <w:t xml:space="preserve"> </w:t>
-      </w:r>
+    </w:p>
+    <w:p>
+      <w:pPr>
+        <w:keepNext/>
+        <w:keepLines/>
+        <w:spacing w:before="360" w:after="120" w:line="240" w:lineRule="auto"/>
+        <w:rPr>
+          <w:rFonts w:ascii="Arial" w:eastAsia="Arial" w:hAnsi="Arial" w:cs="Arial"/>
+          <w:sz w:val="32"/>
+        </w:rPr>
+      </w:pPr>
       <w:hyperlink r:id="rId5" w:history="1">
         <w:r>
           <w:rPr>
@@ -337,7 +337,7 @@
             <w:rFonts w:ascii="Arial" w:eastAsia="Arial" w:hAnsi="Arial" w:cs="Arial"/>
             <w:sz w:val="32"/>
           </w:rPr>
-          <w:t>https://youtu.be/YTUpBepXUoQ</w:t>
+          <w:t>https://youtu.be/hAdOrr8wm7k</w:t>
         </w:r>
       </w:hyperlink>
       <w:r>
@@ -345,8 +345,26 @@
           <w:rFonts w:ascii="Arial" w:eastAsia="Arial" w:hAnsi="Arial" w:cs="Arial"/>
           <w:sz w:val="32"/>
         </w:rPr>
-        <w:t xml:space="preserve"> (Diego Sejas) </w:t>
-      </w:r>
+        <w:t xml:space="preserve"> </w:t>
+      </w:r>
+      <w:r>
+        <w:rPr>
+          <w:rFonts w:ascii="Arial" w:eastAsia="Arial" w:hAnsi="Arial" w:cs="Arial"/>
+          <w:sz w:val="32"/>
+        </w:rPr>
+        <w:t>(Diego Sejas)</w:t>
+      </w:r>
+    </w:p>
+    <w:p>
+      <w:pPr>
+        <w:keepNext/>
+        <w:keepLines/>
+        <w:spacing w:before="360" w:after="120" w:line="240" w:lineRule="auto"/>
+        <w:rPr>
+          <w:rFonts w:ascii="Arial" w:eastAsia="Arial" w:hAnsi="Arial" w:cs="Arial"/>
+          <w:sz w:val="32"/>
+        </w:rPr>
+      </w:pPr>
       <w:hyperlink r:id="rId6" w:history="1">
         <w:r>
           <w:rPr>
@@ -369,7 +387,23 @@
           <w:rFonts w:ascii="Arial" w:eastAsia="Arial" w:hAnsi="Arial" w:cs="Arial"/>
           <w:sz w:val="32"/>
         </w:rPr>
-        <w:t>(Federico Perez)</w:t>
+        <w:t xml:space="preserve">(Federico </w:t>
+      </w:r>
+      <w:proofErr w:type="spellStart"/>
+      <w:r>
+        <w:rPr>
+          <w:rFonts w:ascii="Arial" w:eastAsia="Arial" w:hAnsi="Arial" w:cs="Arial"/>
+          <w:sz w:val="32"/>
+        </w:rPr>
+        <w:t>Perez</w:t>
+      </w:r>
+      <w:proofErr w:type="spellEnd"/>
+      <w:r>
+        <w:rPr>
+          <w:rFonts w:ascii="Arial" w:eastAsia="Arial" w:hAnsi="Arial" w:cs="Arial"/>
+          <w:sz w:val="32"/>
+        </w:rPr>
+        <w:t>)</w:t>
       </w:r>
     </w:p>
     <w:p>
@@ -383,6 +417,7 @@
           <w:sz w:val="32"/>
         </w:rPr>
       </w:pPr>
+      <w:proofErr w:type="gramStart"/>
       <w:r>
         <w:rPr>
           <w:rFonts w:ascii="Arial" w:eastAsia="Arial" w:hAnsi="Arial" w:cs="Arial"/>
@@ -394,7 +429,15 @@
           <w:rFonts w:ascii="Arial" w:eastAsia="Arial" w:hAnsi="Arial" w:cs="Arial"/>
           <w:sz w:val="32"/>
         </w:rPr>
-        <w:t xml:space="preserve">Base de Datos*: </w:t>
+        <w:t>Base</w:t>
+      </w:r>
+      <w:proofErr w:type="gramEnd"/>
+      <w:r>
+        <w:rPr>
+          <w:rFonts w:ascii="Arial" w:eastAsia="Arial" w:hAnsi="Arial" w:cs="Arial"/>
+          <w:sz w:val="32"/>
+        </w:rPr>
+        <w:t xml:space="preserve"> de Datos*: </w:t>
       </w:r>
     </w:p>
     <w:p>
@@ -447,6 +490,7 @@
         </w:rPr>
         <w:t xml:space="preserve"> [ </w:t>
       </w:r>
+      <w:proofErr w:type="gramStart"/>
       <w:r>
         <w:rPr>
           <w:rFonts w:ascii="Arial" w:eastAsia="Arial" w:hAnsi="Arial" w:cs="Arial"/>
@@ -461,6 +505,7 @@
         </w:rPr>
         <w:t xml:space="preserve">  ]</w:t>
       </w:r>
+      <w:proofErr w:type="gramEnd"/>
     </w:p>
     <w:p>
       <w:pPr>
@@ -613,7 +658,7 @@
           <v:rect id="rectole0000000000" o:spid="_x0000_i1025" style="width:437.25pt;height:366.75pt" o:ole="" o:preferrelative="t" stroked="f">
             <v:imagedata r:id="rId7" o:title=""/>
           </v:rect>
-          <o:OLEObject Type="Embed" ProgID="StaticMetafile" ShapeID="rectole0000000000" DrawAspect="Content" ObjectID="_1685117786" r:id="rId8"/>
+          <o:OLEObject Type="Embed" ProgID="StaticMetafile" ShapeID="rectole0000000000" DrawAspect="Content" ObjectID="_1685172088" r:id="rId8"/>
         </w:object>
       </w:r>
     </w:p>
@@ -640,7 +685,6 @@
           <w:rFonts w:ascii="Arial" w:eastAsia="Arial" w:hAnsi="Arial" w:cs="Arial"/>
           <w:sz w:val="32"/>
         </w:rPr>
-        <w:lastRenderedPageBreak/>
         <w:t>Diagrama de Base de Datos*:</w:t>
       </w:r>
     </w:p>
@@ -657,7 +701,7 @@
           <v:rect id="rectole0000000001" o:spid="_x0000_i1026" style="width:437.25pt;height:437.25pt" o:ole="" o:preferrelative="t" stroked="f">
             <v:imagedata r:id="rId9" o:title=""/>
           </v:rect>
-          <o:OLEObject Type="Embed" ProgID="StaticMetafile" ShapeID="rectole0000000001" DrawAspect="Content" ObjectID="_1685117787" r:id="rId10"/>
+          <o:OLEObject Type="Embed" ProgID="StaticMetafile" ShapeID="rectole0000000001" DrawAspect="Content" ObjectID="_1685172089" r:id="rId10"/>
         </w:object>
       </w:r>
     </w:p>
@@ -1142,6 +1186,7 @@
   <w:style w:type="character" w:default="1" w:styleId="Fuentedeprrafopredeter">
     <w:name w:val="Default Paragraph Font"/>
     <w:uiPriority w:val="1"/>
+    <w:semiHidden/>
     <w:unhideWhenUsed/>
   </w:style>
   <w:style w:type="table" w:default="1" w:styleId="Tablanormal">
@@ -1186,6 +1231,18 @@
     <w:rPr>
       <w:color w:val="605E5C"/>
       <w:shd w:val="clear" w:color="auto" w:fill="E1DFDD"/>
+    </w:rPr>
+  </w:style>
+  <w:style w:type="character" w:styleId="Hipervnculovisitado">
+    <w:name w:val="FollowedHyperlink"/>
+    <w:basedOn w:val="Fuentedeprrafopredeter"/>
+    <w:uiPriority w:val="99"/>
+    <w:semiHidden/>
+    <w:unhideWhenUsed/>
+    <w:rsid w:val="0040676F"/>
+    <w:rPr>
+      <w:color w:val="954F72" w:themeColor="followedHyperlink"/>
+      <w:u w:val="single"/>
     </w:rPr>
   </w:style>
 </w:styles>

</xml_diff>